<commit_message>
CRC update and class diagram
</commit_message>
<xml_diff>
--- a/CRC Cards Current.docx
+++ b/CRC Cards Current.docx
@@ -36,11 +36,77 @@
                 <w:szCs w:val="20"/>
               </w:rPr>
             </w:pPr>
-            <w:r>
-              <w:rPr>
-                <w:rFonts w:cstheme="minorHAnsi"/>
-                <w:b w:val="0"/>
-                <w:bCs w:val="0"/>
+            <w:proofErr w:type="spellStart"/>
+            <w:r>
+              <w:rPr>
+                <w:rFonts w:cstheme="minorHAnsi"/>
+                <w:b w:val="0"/>
+                <w:bCs w:val="0"/>
+                <w:color w:val="auto"/>
+                <w:sz w:val="20"/>
+                <w:szCs w:val="20"/>
+              </w:rPr>
+              <w:t>CommandLineController</w:t>
+            </w:r>
+            <w:proofErr w:type="spellEnd"/>
+          </w:p>
+        </w:tc>
+      </w:tr>
+      <w:tr>
+        <w:trPr>
+          <w:cnfStyle w:val="000000100000" w:firstRow="0" w:lastRow="0" w:firstColumn="0" w:lastColumn="0" w:oddVBand="0" w:evenVBand="0" w:oddHBand="1" w:evenHBand="0" w:firstRowFirstColumn="0" w:firstRowLastColumn="0" w:lastRowFirstColumn="0" w:lastRowLastColumn="0"/>
+          <w:trHeight w:val="300"/>
+        </w:trPr>
+        <w:tc>
+          <w:tcPr>
+            <w:cnfStyle w:val="001000000000" w:firstRow="0" w:lastRow="0" w:firstColumn="1" w:lastColumn="0" w:oddVBand="0" w:evenVBand="0" w:oddHBand="0" w:evenHBand="0" w:firstRowFirstColumn="0" w:firstRowLastColumn="0" w:lastRowFirstColumn="0" w:lastRowLastColumn="0"/>
+            <w:tcW w:w="5524" w:type="dxa"/>
+            <w:noWrap/>
+            <w:hideMark/>
+          </w:tcPr>
+          <w:p>
+            <w:pPr>
+              <w:rPr>
+                <w:rFonts w:cstheme="minorHAnsi"/>
+                <w:b w:val="0"/>
+                <w:bCs w:val="0"/>
+                <w:color w:val="auto"/>
+                <w:sz w:val="20"/>
+                <w:szCs w:val="20"/>
+              </w:rPr>
+            </w:pPr>
+            <w:r>
+              <w:rPr>
+                <w:rFonts w:cstheme="minorHAnsi"/>
+                <w:b w:val="0"/>
+                <w:bCs w:val="0"/>
+                <w:color w:val="auto"/>
+                <w:sz w:val="20"/>
+                <w:szCs w:val="20"/>
+              </w:rPr>
+              <w:t>Allow user to input choices</w:t>
+            </w:r>
+          </w:p>
+        </w:tc>
+        <w:tc>
+          <w:tcPr>
+            <w:tcW w:w="2126" w:type="dxa"/>
+            <w:noWrap/>
+            <w:hideMark/>
+          </w:tcPr>
+          <w:p>
+            <w:pPr>
+              <w:cnfStyle w:val="000000100000" w:firstRow="0" w:lastRow="0" w:firstColumn="0" w:lastColumn="0" w:oddVBand="0" w:evenVBand="0" w:oddHBand="1" w:evenHBand="0" w:firstRowFirstColumn="0" w:firstRowLastColumn="0" w:lastRowFirstColumn="0" w:lastRowLastColumn="0"/>
+              <w:rPr>
+                <w:rFonts w:cstheme="minorHAnsi"/>
+                <w:color w:val="auto"/>
+                <w:sz w:val="20"/>
+                <w:szCs w:val="20"/>
+              </w:rPr>
+            </w:pPr>
+            <w:r>
+              <w:rPr>
+                <w:rFonts w:cstheme="minorHAnsi"/>
                 <w:color w:val="auto"/>
                 <w:sz w:val="20"/>
                 <w:szCs w:val="20"/>
@@ -52,6 +118,71 @@
       </w:tr>
       <w:tr>
         <w:trPr>
+          <w:trHeight w:val="300"/>
+        </w:trPr>
+        <w:tc>
+          <w:tcPr>
+            <w:cnfStyle w:val="001000000000" w:firstRow="0" w:lastRow="0" w:firstColumn="1" w:lastColumn="0" w:oddVBand="0" w:evenVBand="0" w:oddHBand="0" w:evenHBand="0" w:firstRowFirstColumn="0" w:firstRowLastColumn="0" w:lastRowFirstColumn="0" w:lastRowLastColumn="0"/>
+            <w:tcW w:w="5524" w:type="dxa"/>
+            <w:noWrap/>
+          </w:tcPr>
+          <w:p>
+            <w:pPr>
+              <w:rPr>
+                <w:rFonts w:cstheme="minorHAnsi"/>
+                <w:b w:val="0"/>
+                <w:bCs w:val="0"/>
+                <w:color w:val="auto"/>
+                <w:sz w:val="20"/>
+                <w:szCs w:val="20"/>
+              </w:rPr>
+            </w:pPr>
+            <w:r>
+              <w:rPr>
+                <w:rFonts w:cstheme="minorHAnsi"/>
+                <w:b w:val="0"/>
+                <w:bCs w:val="0"/>
+                <w:color w:val="auto"/>
+                <w:sz w:val="20"/>
+                <w:szCs w:val="20"/>
+              </w:rPr>
+              <w:t>Creates and maintains Game objects</w:t>
+            </w:r>
+          </w:p>
+        </w:tc>
+        <w:tc>
+          <w:tcPr>
+            <w:tcW w:w="2126" w:type="dxa"/>
+            <w:noWrap/>
+          </w:tcPr>
+          <w:p>
+            <w:pPr>
+              <w:cnfStyle w:val="000000000000" w:firstRow="0" w:lastRow="0" w:firstColumn="0" w:lastColumn="0" w:oddVBand="0" w:evenVBand="0" w:oddHBand="0" w:evenHBand="0" w:firstRowFirstColumn="0" w:firstRowLastColumn="0" w:lastRowFirstColumn="0" w:lastRowLastColumn="0"/>
+              <w:rPr>
+                <w:rFonts w:cstheme="minorHAnsi"/>
+                <w:b/>
+                <w:bCs/>
+                <w:color w:val="auto"/>
+                <w:sz w:val="20"/>
+                <w:szCs w:val="20"/>
+              </w:rPr>
+            </w:pPr>
+            <w:proofErr w:type="spellStart"/>
+            <w:r>
+              <w:rPr>
+                <w:rFonts w:cstheme="minorHAnsi"/>
+                <w:color w:val="auto"/>
+                <w:sz w:val="20"/>
+                <w:szCs w:val="20"/>
+              </w:rPr>
+              <w:t>DatabaseQuery</w:t>
+            </w:r>
+            <w:proofErr w:type="spellEnd"/>
+          </w:p>
+        </w:tc>
+      </w:tr>
+      <w:tr>
+        <w:trPr>
           <w:cnfStyle w:val="000000100000" w:firstRow="0" w:lastRow="0" w:firstColumn="0" w:lastColumn="0" w:oddVBand="0" w:evenVBand="0" w:oddHBand="1" w:evenHBand="0" w:firstRowFirstColumn="0" w:firstRowLastColumn="0" w:lastRowFirstColumn="0" w:lastRowLastColumn="0"/>
           <w:trHeight w:val="300"/>
         </w:trPr>
@@ -60,30 +191,299 @@
             <w:cnfStyle w:val="001000000000" w:firstRow="0" w:lastRow="0" w:firstColumn="1" w:lastColumn="0" w:oddVBand="0" w:evenVBand="0" w:oddHBand="0" w:evenHBand="0" w:firstRowFirstColumn="0" w:firstRowLastColumn="0" w:lastRowFirstColumn="0" w:lastRowLastColumn="0"/>
             <w:tcW w:w="5524" w:type="dxa"/>
             <w:noWrap/>
-            <w:hideMark/>
-          </w:tcPr>
-          <w:p>
-            <w:pPr>
-              <w:rPr>
-                <w:rFonts w:cstheme="minorHAnsi"/>
-                <w:b w:val="0"/>
-                <w:bCs w:val="0"/>
-                <w:color w:val="auto"/>
-                <w:sz w:val="20"/>
-                <w:szCs w:val="20"/>
-              </w:rPr>
-            </w:pPr>
-            <w:r>
-              <w:rPr>
-                <w:rFonts w:cstheme="minorHAnsi"/>
-                <w:b w:val="0"/>
-                <w:bCs w:val="0"/>
-                <w:color w:val="auto"/>
-                <w:sz w:val="20"/>
-                <w:szCs w:val="20"/>
-              </w:rPr>
-              <w:t>Read in deck from text file</w:t>
-            </w:r>
+          </w:tcPr>
+          <w:p>
+            <w:pPr>
+              <w:rPr>
+                <w:rFonts w:cstheme="minorHAnsi"/>
+                <w:b w:val="0"/>
+                <w:bCs w:val="0"/>
+                <w:color w:val="auto"/>
+                <w:sz w:val="20"/>
+                <w:szCs w:val="20"/>
+              </w:rPr>
+            </w:pPr>
+            <w:r>
+              <w:rPr>
+                <w:rFonts w:cstheme="minorHAnsi"/>
+                <w:b w:val="0"/>
+                <w:bCs w:val="0"/>
+                <w:color w:val="auto"/>
+                <w:sz w:val="20"/>
+                <w:szCs w:val="20"/>
+              </w:rPr>
+              <w:t xml:space="preserve">Creates and utilises </w:t>
+            </w:r>
+            <w:proofErr w:type="spellStart"/>
+            <w:r>
+              <w:rPr>
+                <w:rFonts w:cstheme="minorHAnsi"/>
+                <w:b w:val="0"/>
+                <w:bCs w:val="0"/>
+                <w:color w:val="auto"/>
+                <w:sz w:val="20"/>
+                <w:szCs w:val="20"/>
+              </w:rPr>
+              <w:t>DatabaseQuery</w:t>
+            </w:r>
+            <w:proofErr w:type="spellEnd"/>
+            <w:r>
+              <w:rPr>
+                <w:rFonts w:cstheme="minorHAnsi"/>
+                <w:b w:val="0"/>
+                <w:bCs w:val="0"/>
+                <w:color w:val="auto"/>
+                <w:sz w:val="20"/>
+                <w:szCs w:val="20"/>
+              </w:rPr>
+              <w:t xml:space="preserve"> object</w:t>
+            </w:r>
+          </w:p>
+        </w:tc>
+        <w:tc>
+          <w:tcPr>
+            <w:tcW w:w="2126" w:type="dxa"/>
+            <w:noWrap/>
+          </w:tcPr>
+          <w:p>
+            <w:pPr>
+              <w:cnfStyle w:val="000000100000" w:firstRow="0" w:lastRow="0" w:firstColumn="0" w:lastColumn="0" w:oddVBand="0" w:evenVBand="0" w:oddHBand="1" w:evenHBand="0" w:firstRowFirstColumn="0" w:firstRowLastColumn="0" w:lastRowFirstColumn="0" w:lastRowLastColumn="0"/>
+              <w:rPr>
+                <w:rFonts w:cstheme="minorHAnsi"/>
+                <w:color w:val="auto"/>
+                <w:sz w:val="20"/>
+                <w:szCs w:val="20"/>
+              </w:rPr>
+            </w:pPr>
+          </w:p>
+        </w:tc>
+      </w:tr>
+      <w:tr>
+        <w:trPr>
+          <w:trHeight w:val="300"/>
+        </w:trPr>
+        <w:tc>
+          <w:tcPr>
+            <w:cnfStyle w:val="001000000000" w:firstRow="0" w:lastRow="0" w:firstColumn="1" w:lastColumn="0" w:oddVBand="0" w:evenVBand="0" w:oddHBand="0" w:evenHBand="0" w:firstRowFirstColumn="0" w:firstRowLastColumn="0" w:lastRowFirstColumn="0" w:lastRowLastColumn="0"/>
+            <w:tcW w:w="5524" w:type="dxa"/>
+            <w:noWrap/>
+          </w:tcPr>
+          <w:p>
+            <w:pPr>
+              <w:rPr>
+                <w:rFonts w:cstheme="minorHAnsi"/>
+                <w:b w:val="0"/>
+                <w:bCs w:val="0"/>
+                <w:color w:val="auto"/>
+                <w:sz w:val="20"/>
+                <w:szCs w:val="20"/>
+              </w:rPr>
+            </w:pPr>
+            <w:r>
+              <w:rPr>
+                <w:rFonts w:cstheme="minorHAnsi"/>
+                <w:b w:val="0"/>
+                <w:bCs w:val="0"/>
+                <w:color w:val="auto"/>
+                <w:sz w:val="20"/>
+                <w:szCs w:val="20"/>
+              </w:rPr>
+              <w:t>Returns text output as Strings</w:t>
+            </w:r>
+          </w:p>
+        </w:tc>
+        <w:tc>
+          <w:tcPr>
+            <w:tcW w:w="2126" w:type="dxa"/>
+            <w:noWrap/>
+          </w:tcPr>
+          <w:p>
+            <w:pPr>
+              <w:cnfStyle w:val="000000000000" w:firstRow="0" w:lastRow="0" w:firstColumn="0" w:lastColumn="0" w:oddVBand="0" w:evenVBand="0" w:oddHBand="0" w:evenHBand="0" w:firstRowFirstColumn="0" w:firstRowLastColumn="0" w:lastRowFirstColumn="0" w:lastRowLastColumn="0"/>
+              <w:rPr>
+                <w:rFonts w:cstheme="minorHAnsi"/>
+                <w:b/>
+                <w:bCs/>
+                <w:color w:val="auto"/>
+                <w:sz w:val="20"/>
+                <w:szCs w:val="20"/>
+              </w:rPr>
+            </w:pPr>
+          </w:p>
+        </w:tc>
+      </w:tr>
+      <w:tr>
+        <w:trPr>
+          <w:cnfStyle w:val="000000100000" w:firstRow="0" w:lastRow="0" w:firstColumn="0" w:lastColumn="0" w:oddVBand="0" w:evenVBand="0" w:oddHBand="1" w:evenHBand="0" w:firstRowFirstColumn="0" w:firstRowLastColumn="0" w:lastRowFirstColumn="0" w:lastRowLastColumn="0"/>
+          <w:trHeight w:val="300"/>
+        </w:trPr>
+        <w:tc>
+          <w:tcPr>
+            <w:cnfStyle w:val="001000000000" w:firstRow="0" w:lastRow="0" w:firstColumn="1" w:lastColumn="0" w:oddVBand="0" w:evenVBand="0" w:oddHBand="0" w:evenHBand="0" w:firstRowFirstColumn="0" w:firstRowLastColumn="0" w:lastRowFirstColumn="0" w:lastRowLastColumn="0"/>
+            <w:tcW w:w="5524" w:type="dxa"/>
+            <w:noWrap/>
+          </w:tcPr>
+          <w:p>
+            <w:pPr>
+              <w:rPr>
+                <w:rFonts w:cstheme="minorHAnsi"/>
+                <w:b w:val="0"/>
+                <w:bCs w:val="0"/>
+                <w:color w:val="auto"/>
+                <w:sz w:val="20"/>
+                <w:szCs w:val="20"/>
+              </w:rPr>
+            </w:pPr>
+            <w:r>
+              <w:rPr>
+                <w:rFonts w:cstheme="minorHAnsi"/>
+                <w:b w:val="0"/>
+                <w:bCs w:val="0"/>
+                <w:color w:val="auto"/>
+                <w:sz w:val="20"/>
+                <w:szCs w:val="20"/>
+              </w:rPr>
+              <w:t>Logs game info if requested</w:t>
+            </w:r>
+          </w:p>
+        </w:tc>
+        <w:tc>
+          <w:tcPr>
+            <w:tcW w:w="2126" w:type="dxa"/>
+            <w:noWrap/>
+          </w:tcPr>
+          <w:p>
+            <w:pPr>
+              <w:cnfStyle w:val="000000100000" w:firstRow="0" w:lastRow="0" w:firstColumn="0" w:lastColumn="0" w:oddVBand="0" w:evenVBand="0" w:oddHBand="1" w:evenHBand="0" w:firstRowFirstColumn="0" w:firstRowLastColumn="0" w:lastRowFirstColumn="0" w:lastRowLastColumn="0"/>
+              <w:rPr>
+                <w:rFonts w:cstheme="minorHAnsi"/>
+                <w:color w:val="auto"/>
+                <w:sz w:val="20"/>
+                <w:szCs w:val="20"/>
+              </w:rPr>
+            </w:pPr>
+          </w:p>
+        </w:tc>
+      </w:tr>
+    </w:tbl>
+    <w:p/>
+    <w:tbl>
+      <w:tblPr>
+        <w:tblStyle w:val="GridTable6Colorful-Accent5"/>
+        <w:tblW w:w="7650" w:type="dxa"/>
+        <w:tblLook w:val="04A0" w:firstRow="1" w:lastRow="0" w:firstColumn="1" w:lastColumn="0" w:noHBand="0" w:noVBand="1"/>
+      </w:tblPr>
+      <w:tblGrid>
+        <w:gridCol w:w="5524"/>
+        <w:gridCol w:w="2126"/>
+      </w:tblGrid>
+      <w:tr>
+        <w:trPr>
+          <w:cnfStyle w:val="100000000000" w:firstRow="1" w:lastRow="0" w:firstColumn="0" w:lastColumn="0" w:oddVBand="0" w:evenVBand="0" w:oddHBand="0" w:evenHBand="0" w:firstRowFirstColumn="0" w:firstRowLastColumn="0" w:lastRowFirstColumn="0" w:lastRowLastColumn="0"/>
+          <w:trHeight w:val="300"/>
+        </w:trPr>
+        <w:tc>
+          <w:tcPr>
+            <w:cnfStyle w:val="001000000000" w:firstRow="0" w:lastRow="0" w:firstColumn="1" w:lastColumn="0" w:oddVBand="0" w:evenVBand="0" w:oddHBand="0" w:evenHBand="0" w:firstRowFirstColumn="0" w:firstRowLastColumn="0" w:lastRowFirstColumn="0" w:lastRowLastColumn="0"/>
+            <w:tcW w:w="7650" w:type="dxa"/>
+            <w:gridSpan w:val="2"/>
+            <w:noWrap/>
+            <w:hideMark/>
+          </w:tcPr>
+          <w:p>
+            <w:pPr>
+              <w:rPr>
+                <w:rFonts w:cstheme="minorHAnsi"/>
+                <w:b w:val="0"/>
+                <w:bCs w:val="0"/>
+                <w:color w:val="auto"/>
+                <w:sz w:val="20"/>
+                <w:szCs w:val="20"/>
+              </w:rPr>
+            </w:pPr>
+            <w:r>
+              <w:rPr>
+                <w:rFonts w:cstheme="minorHAnsi"/>
+                <w:b w:val="0"/>
+                <w:bCs w:val="0"/>
+                <w:color w:val="auto"/>
+                <w:sz w:val="20"/>
+                <w:szCs w:val="20"/>
+              </w:rPr>
+              <w:t>Game</w:t>
+            </w:r>
+          </w:p>
+        </w:tc>
+      </w:tr>
+      <w:tr>
+        <w:trPr>
+          <w:cnfStyle w:val="000000100000" w:firstRow="0" w:lastRow="0" w:firstColumn="0" w:lastColumn="0" w:oddVBand="0" w:evenVBand="0" w:oddHBand="1" w:evenHBand="0" w:firstRowFirstColumn="0" w:firstRowLastColumn="0" w:lastRowFirstColumn="0" w:lastRowLastColumn="0"/>
+          <w:trHeight w:val="300"/>
+        </w:trPr>
+        <w:tc>
+          <w:tcPr>
+            <w:cnfStyle w:val="001000000000" w:firstRow="0" w:lastRow="0" w:firstColumn="1" w:lastColumn="0" w:oddVBand="0" w:evenVBand="0" w:oddHBand="0" w:evenHBand="0" w:firstRowFirstColumn="0" w:firstRowLastColumn="0" w:lastRowFirstColumn="0" w:lastRowLastColumn="0"/>
+            <w:tcW w:w="5524" w:type="dxa"/>
+            <w:noWrap/>
+            <w:hideMark/>
+          </w:tcPr>
+          <w:p>
+            <w:pPr>
+              <w:rPr>
+                <w:rFonts w:cstheme="minorHAnsi"/>
+                <w:b w:val="0"/>
+                <w:bCs w:val="0"/>
+                <w:color w:val="auto"/>
+                <w:sz w:val="20"/>
+                <w:szCs w:val="20"/>
+              </w:rPr>
+            </w:pPr>
+            <w:r>
+              <w:rPr>
+                <w:rFonts w:cstheme="minorHAnsi"/>
+                <w:b w:val="0"/>
+                <w:bCs w:val="0"/>
+                <w:color w:val="auto"/>
+                <w:sz w:val="20"/>
+                <w:szCs w:val="20"/>
+              </w:rPr>
+              <w:t xml:space="preserve">Create </w:t>
+            </w:r>
+            <w:r>
+              <w:rPr>
+                <w:rFonts w:cstheme="minorHAnsi"/>
+                <w:b w:val="0"/>
+                <w:bCs w:val="0"/>
+                <w:color w:val="auto"/>
+                <w:sz w:val="20"/>
+                <w:szCs w:val="20"/>
+              </w:rPr>
+              <w:t xml:space="preserve">and maintain </w:t>
+            </w:r>
+            <w:proofErr w:type="spellStart"/>
+            <w:r>
+              <w:rPr>
+                <w:rFonts w:cstheme="minorHAnsi"/>
+                <w:b w:val="0"/>
+                <w:bCs w:val="0"/>
+                <w:color w:val="auto"/>
+                <w:sz w:val="20"/>
+                <w:szCs w:val="20"/>
+              </w:rPr>
+              <w:t>ModelP</w:t>
+            </w:r>
+            <w:r>
+              <w:rPr>
+                <w:rFonts w:cstheme="minorHAnsi"/>
+                <w:b w:val="0"/>
+                <w:bCs w:val="0"/>
+                <w:color w:val="auto"/>
+                <w:sz w:val="20"/>
+                <w:szCs w:val="20"/>
+              </w:rPr>
+              <w:t>layers</w:t>
+            </w:r>
+            <w:proofErr w:type="spellEnd"/>
             <w:r>
               <w:rPr>
                 <w:rFonts w:cstheme="minorHAnsi"/>
@@ -167,29 +567,7 @@
                 <w:sz w:val="20"/>
                 <w:szCs w:val="20"/>
               </w:rPr>
-              <w:t>Get game details from command lin</w:t>
-            </w:r>
-            <w:r>
-              <w:rPr>
-                <w:rFonts w:cstheme="minorHAnsi"/>
-                <w:b w:val="0"/>
-                <w:bCs w:val="0"/>
-                <w:color w:val="auto"/>
-                <w:sz w:val="20"/>
-                <w:szCs w:val="20"/>
-              </w:rPr>
-              <w:t>e</w:t>
-            </w:r>
-            <w:r>
-              <w:rPr>
-                <w:rFonts w:cstheme="minorHAnsi"/>
-                <w:b w:val="0"/>
-                <w:bCs w:val="0"/>
-                <w:color w:val="auto"/>
-                <w:sz w:val="20"/>
-                <w:szCs w:val="20"/>
-              </w:rPr>
-              <w:t>.</w:t>
+              <w:t>Choose who plays first.</w:t>
             </w:r>
           </w:p>
         </w:tc>
@@ -255,18 +633,7 @@
                 <w:sz w:val="20"/>
                 <w:szCs w:val="20"/>
               </w:rPr>
-              <w:t>Create players</w:t>
-            </w:r>
-            <w:r>
-              <w:rPr>
-                <w:rFonts w:cstheme="minorHAnsi"/>
-                <w:b w:val="0"/>
-                <w:bCs w:val="0"/>
-                <w:color w:val="auto"/>
-                <w:sz w:val="20"/>
-                <w:szCs w:val="20"/>
-              </w:rPr>
-              <w:t>.</w:t>
+              <w:t>Decide who’s turn it is per round.</w:t>
             </w:r>
           </w:p>
         </w:tc>
@@ -309,51 +676,28 @@
             <w:cnfStyle w:val="001000000000" w:firstRow="0" w:lastRow="0" w:firstColumn="1" w:lastColumn="0" w:oddVBand="0" w:evenVBand="0" w:oddHBand="0" w:evenHBand="0" w:firstRowFirstColumn="0" w:firstRowLastColumn="0" w:lastRowFirstColumn="0" w:lastRowLastColumn="0"/>
             <w:tcW w:w="5524" w:type="dxa"/>
             <w:noWrap/>
-            <w:hideMark/>
-          </w:tcPr>
-          <w:p>
-            <w:pPr>
-              <w:rPr>
-                <w:rFonts w:cstheme="minorHAnsi"/>
-                <w:b w:val="0"/>
-                <w:bCs w:val="0"/>
-                <w:color w:val="auto"/>
-                <w:sz w:val="20"/>
-                <w:szCs w:val="20"/>
-              </w:rPr>
-            </w:pPr>
-            <w:r>
-              <w:rPr>
-                <w:rFonts w:cstheme="minorHAnsi"/>
-                <w:b w:val="0"/>
-                <w:bCs w:val="0"/>
-                <w:color w:val="auto"/>
-                <w:sz w:val="20"/>
-                <w:szCs w:val="20"/>
-              </w:rPr>
-              <w:t xml:space="preserve">Choose </w:t>
-            </w:r>
-            <w:r>
-              <w:rPr>
-                <w:rFonts w:cstheme="minorHAnsi"/>
-                <w:b w:val="0"/>
-                <w:bCs w:val="0"/>
-                <w:color w:val="auto"/>
-                <w:sz w:val="20"/>
-                <w:szCs w:val="20"/>
-              </w:rPr>
-              <w:t>who plays first</w:t>
-            </w:r>
-            <w:r>
-              <w:rPr>
-                <w:rFonts w:cstheme="minorHAnsi"/>
-                <w:b w:val="0"/>
-                <w:bCs w:val="0"/>
-                <w:color w:val="auto"/>
-                <w:sz w:val="20"/>
-                <w:szCs w:val="20"/>
-              </w:rPr>
-              <w:t>.</w:t>
+          </w:tcPr>
+          <w:p>
+            <w:pPr>
+              <w:rPr>
+                <w:rFonts w:cstheme="minorHAnsi"/>
+                <w:b w:val="0"/>
+                <w:bCs w:val="0"/>
+                <w:color w:val="auto"/>
+                <w:sz w:val="20"/>
+                <w:szCs w:val="20"/>
+              </w:rPr>
+            </w:pPr>
+            <w:r>
+              <w:rPr>
+                <w:rFonts w:cstheme="minorHAnsi"/>
+                <w:b w:val="0"/>
+                <w:bCs w:val="0"/>
+                <w:color w:val="auto"/>
+                <w:sz w:val="20"/>
+                <w:szCs w:val="20"/>
+              </w:rPr>
+              <w:t>Decide which player has won each round.</w:t>
             </w:r>
           </w:p>
         </w:tc>
@@ -373,6 +717,17 @@
                 <w:szCs w:val="20"/>
               </w:rPr>
             </w:pPr>
+            <w:proofErr w:type="spellStart"/>
+            <w:r>
+              <w:rPr>
+                <w:rFonts w:cstheme="minorHAnsi"/>
+                <w:color w:val="auto"/>
+                <w:sz w:val="20"/>
+                <w:szCs w:val="20"/>
+              </w:rPr>
+              <w:t>ModelCommunalPile</w:t>
+            </w:r>
+            <w:proofErr w:type="spellEnd"/>
           </w:p>
         </w:tc>
       </w:tr>
@@ -407,7 +762,7 @@
                 <w:sz w:val="20"/>
                 <w:szCs w:val="20"/>
               </w:rPr>
-              <w:t>Decide who’s turn it is per round.</w:t>
+              <w:t>Choose stat to be compared, from player or AI.</w:t>
             </w:r>
           </w:p>
         </w:tc>
@@ -459,7 +814,7 @@
                 <w:sz w:val="20"/>
                 <w:szCs w:val="20"/>
               </w:rPr>
-              <w:t>Choose stat to be compared, from player or AI.</w:t>
+              <w:t>Take cards from opponent and give to winner of round.</w:t>
             </w:r>
           </w:p>
         </w:tc>
@@ -512,7 +867,7 @@
                 <w:sz w:val="20"/>
                 <w:szCs w:val="20"/>
               </w:rPr>
-              <w:t>Take cards from opponent and give to winner of round.</w:t>
+              <w:t>Query players and compare stats for current cards to determine a winning player.</w:t>
             </w:r>
           </w:p>
         </w:tc>
@@ -564,7 +919,7 @@
                 <w:sz w:val="20"/>
                 <w:szCs w:val="20"/>
               </w:rPr>
-              <w:t>Distribute deck among players.</w:t>
+              <w:t>Keeps track of active players.</w:t>
             </w:r>
           </w:p>
         </w:tc>
@@ -617,7 +972,7 @@
                 <w:sz w:val="20"/>
                 <w:szCs w:val="20"/>
               </w:rPr>
-              <w:t>Query players and compare stats for current cards to determine a winning player.</w:t>
+              <w:t>Keeps track of how many rounds each player has won for database.</w:t>
             </w:r>
           </w:p>
         </w:tc>
@@ -765,136 +1120,6 @@
           </w:p>
         </w:tc>
       </w:tr>
-      <w:tr>
-        <w:trPr>
-          <w:trHeight w:val="300"/>
-        </w:trPr>
-        <w:tc>
-          <w:tcPr>
-            <w:cnfStyle w:val="001000000000" w:firstRow="0" w:lastRow="0" w:firstColumn="1" w:lastColumn="0" w:oddVBand="0" w:evenVBand="0" w:oddHBand="0" w:evenHBand="0" w:firstRowFirstColumn="0" w:firstRowLastColumn="0" w:lastRowFirstColumn="0" w:lastRowLastColumn="0"/>
-            <w:tcW w:w="5524" w:type="dxa"/>
-            <w:noWrap/>
-            <w:hideMark/>
-          </w:tcPr>
-          <w:p>
-            <w:pPr>
-              <w:rPr>
-                <w:rFonts w:cstheme="minorHAnsi"/>
-                <w:b w:val="0"/>
-                <w:bCs w:val="0"/>
-                <w:color w:val="auto"/>
-                <w:sz w:val="20"/>
-                <w:szCs w:val="20"/>
-              </w:rPr>
-            </w:pPr>
-          </w:p>
-        </w:tc>
-        <w:tc>
-          <w:tcPr>
-            <w:tcW w:w="2126" w:type="dxa"/>
-            <w:noWrap/>
-            <w:hideMark/>
-          </w:tcPr>
-          <w:p>
-            <w:pPr>
-              <w:cnfStyle w:val="000000000000" w:firstRow="0" w:lastRow="0" w:firstColumn="0" w:lastColumn="0" w:oddVBand="0" w:evenVBand="0" w:oddHBand="0" w:evenHBand="0" w:firstRowFirstColumn="0" w:firstRowLastColumn="0" w:lastRowFirstColumn="0" w:lastRowLastColumn="0"/>
-              <w:rPr>
-                <w:rFonts w:cstheme="minorHAnsi"/>
-                <w:color w:val="auto"/>
-                <w:sz w:val="20"/>
-                <w:szCs w:val="20"/>
-              </w:rPr>
-            </w:pPr>
-          </w:p>
-        </w:tc>
-      </w:tr>
-      <w:tr>
-        <w:trPr>
-          <w:cnfStyle w:val="000000100000" w:firstRow="0" w:lastRow="0" w:firstColumn="0" w:lastColumn="0" w:oddVBand="0" w:evenVBand="0" w:oddHBand="1" w:evenHBand="0" w:firstRowFirstColumn="0" w:firstRowLastColumn="0" w:lastRowFirstColumn="0" w:lastRowLastColumn="0"/>
-          <w:trHeight w:val="300"/>
-        </w:trPr>
-        <w:tc>
-          <w:tcPr>
-            <w:cnfStyle w:val="001000000000" w:firstRow="0" w:lastRow="0" w:firstColumn="1" w:lastColumn="0" w:oddVBand="0" w:evenVBand="0" w:oddHBand="0" w:evenHBand="0" w:firstRowFirstColumn="0" w:firstRowLastColumn="0" w:lastRowFirstColumn="0" w:lastRowLastColumn="0"/>
-            <w:tcW w:w="5524" w:type="dxa"/>
-            <w:noWrap/>
-            <w:hideMark/>
-          </w:tcPr>
-          <w:p>
-            <w:pPr>
-              <w:rPr>
-                <w:rFonts w:cstheme="minorHAnsi"/>
-                <w:b w:val="0"/>
-                <w:bCs w:val="0"/>
-                <w:color w:val="auto"/>
-                <w:sz w:val="20"/>
-                <w:szCs w:val="20"/>
-              </w:rPr>
-            </w:pPr>
-          </w:p>
-        </w:tc>
-        <w:tc>
-          <w:tcPr>
-            <w:tcW w:w="2126" w:type="dxa"/>
-            <w:noWrap/>
-            <w:hideMark/>
-          </w:tcPr>
-          <w:p>
-            <w:pPr>
-              <w:cnfStyle w:val="000000100000" w:firstRow="0" w:lastRow="0" w:firstColumn="0" w:lastColumn="0" w:oddVBand="0" w:evenVBand="0" w:oddHBand="1" w:evenHBand="0" w:firstRowFirstColumn="0" w:firstRowLastColumn="0" w:lastRowFirstColumn="0" w:lastRowLastColumn="0"/>
-              <w:rPr>
-                <w:rFonts w:cstheme="minorHAnsi"/>
-                <w:color w:val="auto"/>
-                <w:sz w:val="20"/>
-                <w:szCs w:val="20"/>
-              </w:rPr>
-            </w:pPr>
-          </w:p>
-        </w:tc>
-      </w:tr>
-      <w:tr>
-        <w:trPr>
-          <w:trHeight w:val="300"/>
-        </w:trPr>
-        <w:tc>
-          <w:tcPr>
-            <w:cnfStyle w:val="001000000000" w:firstRow="0" w:lastRow="0" w:firstColumn="1" w:lastColumn="0" w:oddVBand="0" w:evenVBand="0" w:oddHBand="0" w:evenHBand="0" w:firstRowFirstColumn="0" w:firstRowLastColumn="0" w:lastRowFirstColumn="0" w:lastRowLastColumn="0"/>
-            <w:tcW w:w="5524" w:type="dxa"/>
-            <w:noWrap/>
-            <w:hideMark/>
-          </w:tcPr>
-          <w:p>
-            <w:pPr>
-              <w:rPr>
-                <w:rFonts w:cstheme="minorHAnsi"/>
-                <w:b w:val="0"/>
-                <w:bCs w:val="0"/>
-                <w:color w:val="auto"/>
-                <w:sz w:val="20"/>
-                <w:szCs w:val="20"/>
-              </w:rPr>
-            </w:pPr>
-          </w:p>
-        </w:tc>
-        <w:tc>
-          <w:tcPr>
-            <w:tcW w:w="2126" w:type="dxa"/>
-            <w:noWrap/>
-            <w:hideMark/>
-          </w:tcPr>
-          <w:p>
-            <w:pPr>
-              <w:cnfStyle w:val="000000000000" w:firstRow="0" w:lastRow="0" w:firstColumn="0" w:lastColumn="0" w:oddVBand="0" w:evenVBand="0" w:oddHBand="0" w:evenHBand="0" w:firstRowFirstColumn="0" w:firstRowLastColumn="0" w:lastRowFirstColumn="0" w:lastRowLastColumn="0"/>
-              <w:rPr>
-                <w:rFonts w:cstheme="minorHAnsi"/>
-                <w:color w:val="auto"/>
-                <w:sz w:val="20"/>
-                <w:szCs w:val="20"/>
-              </w:rPr>
-            </w:pPr>
-          </w:p>
-        </w:tc>
-      </w:tr>
     </w:tbl>
     <w:p>
       <w:pPr>
@@ -1050,7 +1275,29 @@
                 <w:sz w:val="20"/>
                 <w:szCs w:val="20"/>
               </w:rPr>
-              <w:t>Query stats from previous games</w:t>
+              <w:t xml:space="preserve">Query </w:t>
+            </w:r>
+            <w:r>
+              <w:rPr>
+                <w:rFonts w:cstheme="minorHAnsi"/>
+                <w:b w:val="0"/>
+                <w:bCs w:val="0"/>
+                <w:color w:val="auto"/>
+                <w:sz w:val="20"/>
+                <w:szCs w:val="20"/>
+              </w:rPr>
+              <w:t xml:space="preserve">database to provide </w:t>
+            </w:r>
+            <w:r>
+              <w:rPr>
+                <w:rFonts w:cstheme="minorHAnsi"/>
+                <w:b w:val="0"/>
+                <w:bCs w:val="0"/>
+                <w:color w:val="auto"/>
+                <w:sz w:val="20"/>
+                <w:szCs w:val="20"/>
+              </w:rPr>
+              <w:t>stats from previous games</w:t>
             </w:r>
           </w:p>
         </w:tc>
@@ -1096,6 +1343,17 @@
                 <w:szCs w:val="20"/>
               </w:rPr>
             </w:pPr>
+            <w:r>
+              <w:rPr>
+                <w:rFonts w:cstheme="minorHAnsi"/>
+                <w:b w:val="0"/>
+                <w:bCs w:val="0"/>
+                <w:color w:val="auto"/>
+                <w:sz w:val="20"/>
+                <w:szCs w:val="20"/>
+              </w:rPr>
+              <w:t>Return stats as String</w:t>
+            </w:r>
           </w:p>
         </w:tc>
         <w:tc>
@@ -1107,49 +1365,6 @@
           <w:p>
             <w:pPr>
               <w:cnfStyle w:val="000000100000" w:firstRow="0" w:lastRow="0" w:firstColumn="0" w:lastColumn="0" w:oddVBand="0" w:evenVBand="0" w:oddHBand="1" w:evenHBand="0" w:firstRowFirstColumn="0" w:firstRowLastColumn="0" w:lastRowFirstColumn="0" w:lastRowLastColumn="0"/>
-              <w:rPr>
-                <w:rFonts w:cstheme="minorHAnsi"/>
-                <w:color w:val="auto"/>
-                <w:sz w:val="20"/>
-                <w:szCs w:val="20"/>
-              </w:rPr>
-            </w:pPr>
-          </w:p>
-        </w:tc>
-      </w:tr>
-      <w:tr>
-        <w:trPr>
-          <w:trHeight w:val="300"/>
-        </w:trPr>
-        <w:tc>
-          <w:tcPr>
-            <w:cnfStyle w:val="001000000000" w:firstRow="0" w:lastRow="0" w:firstColumn="1" w:lastColumn="0" w:oddVBand="0" w:evenVBand="0" w:oddHBand="0" w:evenHBand="0" w:firstRowFirstColumn="0" w:firstRowLastColumn="0" w:lastRowFirstColumn="0" w:lastRowLastColumn="0"/>
-            <w:tcW w:w="5524" w:type="dxa"/>
-            <w:noWrap/>
-            <w:hideMark/>
-          </w:tcPr>
-          <w:p>
-            <w:pPr>
-              <w:rPr>
-                <w:rFonts w:cstheme="minorHAnsi"/>
-                <w:b w:val="0"/>
-                <w:bCs w:val="0"/>
-                <w:color w:val="auto"/>
-                <w:sz w:val="20"/>
-                <w:szCs w:val="20"/>
-              </w:rPr>
-            </w:pPr>
-          </w:p>
-        </w:tc>
-        <w:tc>
-          <w:tcPr>
-            <w:tcW w:w="2126" w:type="dxa"/>
-            <w:noWrap/>
-            <w:hideMark/>
-          </w:tcPr>
-          <w:p>
-            <w:pPr>
-              <w:cnfStyle w:val="000000000000" w:firstRow="0" w:lastRow="0" w:firstColumn="0" w:lastColumn="0" w:oddVBand="0" w:evenVBand="0" w:oddHBand="0" w:evenHBand="0" w:firstRowFirstColumn="0" w:firstRowLastColumn="0" w:lastRowFirstColumn="0" w:lastRowLastColumn="0"/>
               <w:rPr>
                 <w:rFonts w:cstheme="minorHAnsi"/>
                 <w:color w:val="auto"/>
@@ -1214,7 +1429,7 @@
                 <w:sz w:val="20"/>
                 <w:szCs w:val="20"/>
               </w:rPr>
-              <w:t>ModelPlayer</w:t>
+              <w:t>ModelCard</w:t>
             </w:r>
             <w:proofErr w:type="spellEnd"/>
           </w:p>
@@ -1252,7 +1467,7 @@
                 <w:sz w:val="20"/>
                 <w:szCs w:val="20"/>
               </w:rPr>
-              <w:t>Add and remove cards from hand</w:t>
+              <w:t>Represents a Top Trumps card with given text and attributes</w:t>
             </w:r>
           </w:p>
         </w:tc>
@@ -1272,17 +1487,6 @@
                 <w:szCs w:val="20"/>
               </w:rPr>
             </w:pPr>
-            <w:proofErr w:type="spellStart"/>
-            <w:r>
-              <w:rPr>
-                <w:rFonts w:cstheme="minorHAnsi"/>
-                <w:color w:val="auto"/>
-                <w:sz w:val="20"/>
-                <w:szCs w:val="20"/>
-              </w:rPr>
-              <w:t>ModelCard</w:t>
-            </w:r>
-            <w:proofErr w:type="spellEnd"/>
           </w:p>
         </w:tc>
       </w:tr>
@@ -1308,93 +1512,17 @@
                 <w:szCs w:val="20"/>
               </w:rPr>
             </w:pPr>
-          </w:p>
-        </w:tc>
-        <w:tc>
-          <w:tcPr>
-            <w:tcW w:w="1984" w:type="dxa"/>
-            <w:noWrap/>
-            <w:hideMark/>
-          </w:tcPr>
-          <w:p>
-            <w:pPr>
-              <w:cnfStyle w:val="000000000000" w:firstRow="0" w:lastRow="0" w:firstColumn="0" w:lastColumn="0" w:oddVBand="0" w:evenVBand="0" w:oddHBand="0" w:evenHBand="0" w:firstRowFirstColumn="0" w:firstRowLastColumn="0" w:lastRowFirstColumn="0" w:lastRowLastColumn="0"/>
-              <w:rPr>
-                <w:rFonts w:cstheme="minorHAnsi"/>
-                <w:color w:val="auto"/>
-                <w:sz w:val="20"/>
-                <w:szCs w:val="20"/>
-              </w:rPr>
-            </w:pPr>
-          </w:p>
-        </w:tc>
-      </w:tr>
-      <w:tr>
-        <w:trPr>
-          <w:cnfStyle w:val="000000100000" w:firstRow="0" w:lastRow="0" w:firstColumn="0" w:lastColumn="0" w:oddVBand="0" w:evenVBand="0" w:oddHBand="1" w:evenHBand="0" w:firstRowFirstColumn="0" w:firstRowLastColumn="0" w:lastRowFirstColumn="0" w:lastRowLastColumn="0"/>
-          <w:trHeight w:val="300"/>
-        </w:trPr>
-        <w:tc>
-          <w:tcPr>
-            <w:cnfStyle w:val="001000000000" w:firstRow="0" w:lastRow="0" w:firstColumn="1" w:lastColumn="0" w:oddVBand="0" w:evenVBand="0" w:oddHBand="0" w:evenHBand="0" w:firstRowFirstColumn="0" w:firstRowLastColumn="0" w:lastRowFirstColumn="0" w:lastRowLastColumn="0"/>
-            <w:tcW w:w="5524" w:type="dxa"/>
-            <w:noWrap/>
-            <w:hideMark/>
-          </w:tcPr>
-          <w:p>
-            <w:pPr>
-              <w:rPr>
-                <w:rFonts w:cstheme="minorHAnsi"/>
-                <w:b w:val="0"/>
-                <w:bCs w:val="0"/>
-                <w:color w:val="auto"/>
-                <w:sz w:val="20"/>
-                <w:szCs w:val="20"/>
-              </w:rPr>
-            </w:pPr>
-          </w:p>
-        </w:tc>
-        <w:tc>
-          <w:tcPr>
-            <w:tcW w:w="1984" w:type="dxa"/>
-            <w:noWrap/>
-            <w:hideMark/>
-          </w:tcPr>
-          <w:p>
-            <w:pPr>
-              <w:cnfStyle w:val="000000100000" w:firstRow="0" w:lastRow="0" w:firstColumn="0" w:lastColumn="0" w:oddVBand="0" w:evenVBand="0" w:oddHBand="1" w:evenHBand="0" w:firstRowFirstColumn="0" w:firstRowLastColumn="0" w:lastRowFirstColumn="0" w:lastRowLastColumn="0"/>
-              <w:rPr>
-                <w:rFonts w:cstheme="minorHAnsi"/>
-                <w:color w:val="auto"/>
-                <w:sz w:val="20"/>
-                <w:szCs w:val="20"/>
-              </w:rPr>
-            </w:pPr>
-          </w:p>
-        </w:tc>
-      </w:tr>
-      <w:tr>
-        <w:trPr>
-          <w:trHeight w:val="300"/>
-        </w:trPr>
-        <w:tc>
-          <w:tcPr>
-            <w:cnfStyle w:val="001000000000" w:firstRow="0" w:lastRow="0" w:firstColumn="1" w:lastColumn="0" w:oddVBand="0" w:evenVBand="0" w:oddHBand="0" w:evenHBand="0" w:firstRowFirstColumn="0" w:firstRowLastColumn="0" w:lastRowFirstColumn="0" w:lastRowLastColumn="0"/>
-            <w:tcW w:w="5524" w:type="dxa"/>
-            <w:noWrap/>
-            <w:hideMark/>
-          </w:tcPr>
-          <w:p>
-            <w:pPr>
-              <w:rPr>
-                <w:rFonts w:cstheme="minorHAnsi"/>
-                <w:b w:val="0"/>
-                <w:bCs w:val="0"/>
-                <w:color w:val="auto"/>
-                <w:sz w:val="20"/>
-                <w:szCs w:val="20"/>
-              </w:rPr>
-            </w:pPr>
+            <w:r>
+              <w:rPr>
+                <w:rFonts w:cstheme="minorHAnsi"/>
+                <w:b w:val="0"/>
+                <w:bCs w:val="0"/>
+                <w:color w:val="auto"/>
+                <w:sz w:val="20"/>
+                <w:szCs w:val="20"/>
+              </w:rPr>
+              <w:t>Returns attributes and descriptions as integers and Strings</w:t>
+            </w:r>
           </w:p>
         </w:tc>
         <w:tc>
@@ -1470,7 +1598,7 @@
                 <w:sz w:val="20"/>
                 <w:szCs w:val="20"/>
               </w:rPr>
-              <w:t>ModelCommunalPile</w:t>
+              <w:t>ModelPlayer</w:t>
             </w:r>
             <w:proofErr w:type="spellEnd"/>
           </w:p>
@@ -1508,40 +1636,7 @@
                 <w:sz w:val="20"/>
                 <w:szCs w:val="20"/>
               </w:rPr>
-              <w:t>Store</w:t>
-            </w:r>
-            <w:r>
-              <w:rPr>
-                <w:rFonts w:cstheme="minorHAnsi"/>
-                <w:b w:val="0"/>
-                <w:bCs w:val="0"/>
-                <w:color w:val="auto"/>
-                <w:sz w:val="20"/>
-                <w:szCs w:val="20"/>
-              </w:rPr>
-              <w:t>s</w:t>
-            </w:r>
-            <w:r>
-              <w:rPr>
-                <w:rFonts w:cstheme="minorHAnsi"/>
-                <w:b w:val="0"/>
-                <w:bCs w:val="0"/>
-                <w:color w:val="auto"/>
-                <w:sz w:val="20"/>
-                <w:szCs w:val="20"/>
-              </w:rPr>
-              <w:t xml:space="preserve"> the communal card pile</w:t>
-            </w:r>
-            <w:r>
-              <w:rPr>
-                <w:rFonts w:cstheme="minorHAnsi"/>
-                <w:b w:val="0"/>
-                <w:bCs w:val="0"/>
-                <w:color w:val="auto"/>
-                <w:sz w:val="20"/>
-                <w:szCs w:val="20"/>
-              </w:rPr>
-              <w:t xml:space="preserve"> while game is in play</w:t>
+              <w:t>Add and remove cards from hand</w:t>
             </w:r>
           </w:p>
         </w:tc>
@@ -1606,117 +1701,8 @@
                 <w:sz w:val="20"/>
                 <w:szCs w:val="20"/>
               </w:rPr>
-              <w:t>Returns or passes on pile to round winner</w:t>
-            </w:r>
-            <w:r>
-              <w:rPr>
-                <w:rFonts w:cstheme="minorHAnsi"/>
-                <w:b w:val="0"/>
-                <w:bCs w:val="0"/>
-                <w:color w:val="auto"/>
-                <w:sz w:val="20"/>
-                <w:szCs w:val="20"/>
-              </w:rPr>
-              <w:t xml:space="preserve"> until no cards left</w:t>
-            </w:r>
-          </w:p>
-        </w:tc>
-        <w:tc>
-          <w:tcPr>
-            <w:tcW w:w="1984" w:type="dxa"/>
-            <w:noWrap/>
-            <w:hideMark/>
-          </w:tcPr>
-          <w:p>
-            <w:pPr>
-              <w:cnfStyle w:val="000000000000" w:firstRow="0" w:lastRow="0" w:firstColumn="0" w:lastColumn="0" w:oddVBand="0" w:evenVBand="0" w:oddHBand="0" w:evenHBand="0" w:firstRowFirstColumn="0" w:firstRowLastColumn="0" w:lastRowFirstColumn="0" w:lastRowLastColumn="0"/>
-              <w:rPr>
-                <w:rFonts w:cstheme="minorHAnsi"/>
-                <w:color w:val="auto"/>
-                <w:sz w:val="20"/>
-                <w:szCs w:val="20"/>
-              </w:rPr>
-            </w:pPr>
-            <w:proofErr w:type="spellStart"/>
-            <w:r>
-              <w:rPr>
-                <w:rFonts w:cstheme="minorHAnsi"/>
-                <w:color w:val="auto"/>
-                <w:sz w:val="20"/>
-                <w:szCs w:val="20"/>
-              </w:rPr>
-              <w:t>ModelPlayer</w:t>
-            </w:r>
-            <w:proofErr w:type="spellEnd"/>
-          </w:p>
-        </w:tc>
-      </w:tr>
-      <w:tr>
-        <w:trPr>
-          <w:cnfStyle w:val="000000100000" w:firstRow="0" w:lastRow="0" w:firstColumn="0" w:lastColumn="0" w:oddVBand="0" w:evenVBand="0" w:oddHBand="1" w:evenHBand="0" w:firstRowFirstColumn="0" w:firstRowLastColumn="0" w:lastRowFirstColumn="0" w:lastRowLastColumn="0"/>
-          <w:trHeight w:val="300"/>
-        </w:trPr>
-        <w:tc>
-          <w:tcPr>
-            <w:cnfStyle w:val="001000000000" w:firstRow="0" w:lastRow="0" w:firstColumn="1" w:lastColumn="0" w:oddVBand="0" w:evenVBand="0" w:oddHBand="0" w:evenHBand="0" w:firstRowFirstColumn="0" w:firstRowLastColumn="0" w:lastRowFirstColumn="0" w:lastRowLastColumn="0"/>
-            <w:tcW w:w="5524" w:type="dxa"/>
-            <w:noWrap/>
-            <w:hideMark/>
-          </w:tcPr>
-          <w:p>
-            <w:pPr>
-              <w:rPr>
-                <w:rFonts w:cstheme="minorHAnsi"/>
-                <w:b w:val="0"/>
-                <w:bCs w:val="0"/>
-                <w:color w:val="auto"/>
-                <w:sz w:val="20"/>
-                <w:szCs w:val="20"/>
-              </w:rPr>
-            </w:pPr>
-          </w:p>
-        </w:tc>
-        <w:tc>
-          <w:tcPr>
-            <w:tcW w:w="1984" w:type="dxa"/>
-            <w:noWrap/>
-            <w:hideMark/>
-          </w:tcPr>
-          <w:p>
-            <w:pPr>
-              <w:cnfStyle w:val="000000100000" w:firstRow="0" w:lastRow="0" w:firstColumn="0" w:lastColumn="0" w:oddVBand="0" w:evenVBand="0" w:oddHBand="1" w:evenHBand="0" w:firstRowFirstColumn="0" w:firstRowLastColumn="0" w:lastRowFirstColumn="0" w:lastRowLastColumn="0"/>
-              <w:rPr>
-                <w:rFonts w:cstheme="minorHAnsi"/>
-                <w:color w:val="auto"/>
-                <w:sz w:val="20"/>
-                <w:szCs w:val="20"/>
-              </w:rPr>
-            </w:pPr>
-          </w:p>
-        </w:tc>
-      </w:tr>
-      <w:tr>
-        <w:trPr>
-          <w:trHeight w:val="300"/>
-        </w:trPr>
-        <w:tc>
-          <w:tcPr>
-            <w:cnfStyle w:val="001000000000" w:firstRow="0" w:lastRow="0" w:firstColumn="1" w:lastColumn="0" w:oddVBand="0" w:evenVBand="0" w:oddHBand="0" w:evenHBand="0" w:firstRowFirstColumn="0" w:firstRowLastColumn="0" w:lastRowFirstColumn="0" w:lastRowLastColumn="0"/>
-            <w:tcW w:w="5524" w:type="dxa"/>
-            <w:noWrap/>
-            <w:hideMark/>
-          </w:tcPr>
-          <w:p>
-            <w:pPr>
-              <w:rPr>
-                <w:rFonts w:cstheme="minorHAnsi"/>
-                <w:b w:val="0"/>
-                <w:bCs w:val="0"/>
-                <w:color w:val="auto"/>
-                <w:sz w:val="20"/>
-                <w:szCs w:val="20"/>
-              </w:rPr>
-            </w:pPr>
+              <w:t>Returns card info as String</w:t>
+            </w:r>
           </w:p>
         </w:tc>
         <w:tc>
@@ -1792,6 +1778,262 @@
                 <w:sz w:val="20"/>
                 <w:szCs w:val="20"/>
               </w:rPr>
+              <w:t>ModelCommunalPile</w:t>
+            </w:r>
+            <w:proofErr w:type="spellEnd"/>
+          </w:p>
+        </w:tc>
+      </w:tr>
+      <w:tr>
+        <w:trPr>
+          <w:cnfStyle w:val="000000100000" w:firstRow="0" w:lastRow="0" w:firstColumn="0" w:lastColumn="0" w:oddVBand="0" w:evenVBand="0" w:oddHBand="1" w:evenHBand="0" w:firstRowFirstColumn="0" w:firstRowLastColumn="0" w:lastRowFirstColumn="0" w:lastRowLastColumn="0"/>
+          <w:trHeight w:val="300"/>
+        </w:trPr>
+        <w:tc>
+          <w:tcPr>
+            <w:cnfStyle w:val="001000000000" w:firstRow="0" w:lastRow="0" w:firstColumn="1" w:lastColumn="0" w:oddVBand="0" w:evenVBand="0" w:oddHBand="0" w:evenHBand="0" w:firstRowFirstColumn="0" w:firstRowLastColumn="0" w:lastRowFirstColumn="0" w:lastRowLastColumn="0"/>
+            <w:tcW w:w="5524" w:type="dxa"/>
+            <w:noWrap/>
+            <w:hideMark/>
+          </w:tcPr>
+          <w:p>
+            <w:pPr>
+              <w:rPr>
+                <w:rFonts w:cstheme="minorHAnsi"/>
+                <w:b w:val="0"/>
+                <w:bCs w:val="0"/>
+                <w:color w:val="auto"/>
+                <w:sz w:val="20"/>
+                <w:szCs w:val="20"/>
+              </w:rPr>
+            </w:pPr>
+            <w:r>
+              <w:rPr>
+                <w:rFonts w:cstheme="minorHAnsi"/>
+                <w:b w:val="0"/>
+                <w:bCs w:val="0"/>
+                <w:color w:val="auto"/>
+                <w:sz w:val="20"/>
+                <w:szCs w:val="20"/>
+              </w:rPr>
+              <w:t>Store</w:t>
+            </w:r>
+            <w:r>
+              <w:rPr>
+                <w:rFonts w:cstheme="minorHAnsi"/>
+                <w:b w:val="0"/>
+                <w:bCs w:val="0"/>
+                <w:color w:val="auto"/>
+                <w:sz w:val="20"/>
+                <w:szCs w:val="20"/>
+              </w:rPr>
+              <w:t>s</w:t>
+            </w:r>
+            <w:r>
+              <w:rPr>
+                <w:rFonts w:cstheme="minorHAnsi"/>
+                <w:b w:val="0"/>
+                <w:bCs w:val="0"/>
+                <w:color w:val="auto"/>
+                <w:sz w:val="20"/>
+                <w:szCs w:val="20"/>
+              </w:rPr>
+              <w:t xml:space="preserve"> the communal card pile</w:t>
+            </w:r>
+            <w:r>
+              <w:rPr>
+                <w:rFonts w:cstheme="minorHAnsi"/>
+                <w:b w:val="0"/>
+                <w:bCs w:val="0"/>
+                <w:color w:val="auto"/>
+                <w:sz w:val="20"/>
+                <w:szCs w:val="20"/>
+              </w:rPr>
+              <w:t xml:space="preserve"> while game is in play</w:t>
+            </w:r>
+          </w:p>
+        </w:tc>
+        <w:tc>
+          <w:tcPr>
+            <w:tcW w:w="1984" w:type="dxa"/>
+            <w:noWrap/>
+            <w:hideMark/>
+          </w:tcPr>
+          <w:p>
+            <w:pPr>
+              <w:cnfStyle w:val="000000100000" w:firstRow="0" w:lastRow="0" w:firstColumn="0" w:lastColumn="0" w:oddVBand="0" w:evenVBand="0" w:oddHBand="1" w:evenHBand="0" w:firstRowFirstColumn="0" w:firstRowLastColumn="0" w:lastRowFirstColumn="0" w:lastRowLastColumn="0"/>
+              <w:rPr>
+                <w:rFonts w:cstheme="minorHAnsi"/>
+                <w:color w:val="auto"/>
+                <w:sz w:val="20"/>
+                <w:szCs w:val="20"/>
+              </w:rPr>
+            </w:pPr>
+            <w:proofErr w:type="spellStart"/>
+            <w:r>
+              <w:rPr>
+                <w:rFonts w:cstheme="minorHAnsi"/>
+                <w:color w:val="auto"/>
+                <w:sz w:val="20"/>
+                <w:szCs w:val="20"/>
+              </w:rPr>
+              <w:t>ModelCard</w:t>
+            </w:r>
+            <w:proofErr w:type="spellEnd"/>
+          </w:p>
+        </w:tc>
+      </w:tr>
+      <w:tr>
+        <w:trPr>
+          <w:trHeight w:val="300"/>
+        </w:trPr>
+        <w:tc>
+          <w:tcPr>
+            <w:cnfStyle w:val="001000000000" w:firstRow="0" w:lastRow="0" w:firstColumn="1" w:lastColumn="0" w:oddVBand="0" w:evenVBand="0" w:oddHBand="0" w:evenHBand="0" w:firstRowFirstColumn="0" w:firstRowLastColumn="0" w:lastRowFirstColumn="0" w:lastRowLastColumn="0"/>
+            <w:tcW w:w="5524" w:type="dxa"/>
+            <w:noWrap/>
+            <w:hideMark/>
+          </w:tcPr>
+          <w:p>
+            <w:pPr>
+              <w:rPr>
+                <w:rFonts w:cstheme="minorHAnsi"/>
+                <w:b w:val="0"/>
+                <w:bCs w:val="0"/>
+                <w:color w:val="auto"/>
+                <w:sz w:val="20"/>
+                <w:szCs w:val="20"/>
+              </w:rPr>
+            </w:pPr>
+            <w:r>
+              <w:rPr>
+                <w:rFonts w:cstheme="minorHAnsi"/>
+                <w:b w:val="0"/>
+                <w:bCs w:val="0"/>
+                <w:color w:val="auto"/>
+                <w:sz w:val="20"/>
+                <w:szCs w:val="20"/>
+              </w:rPr>
+              <w:t>Returns or passes on pile to round winner</w:t>
+            </w:r>
+            <w:r>
+              <w:rPr>
+                <w:rFonts w:cstheme="minorHAnsi"/>
+                <w:b w:val="0"/>
+                <w:bCs w:val="0"/>
+                <w:color w:val="auto"/>
+                <w:sz w:val="20"/>
+                <w:szCs w:val="20"/>
+              </w:rPr>
+              <w:t xml:space="preserve"> until no cards left</w:t>
+            </w:r>
+          </w:p>
+        </w:tc>
+        <w:tc>
+          <w:tcPr>
+            <w:tcW w:w="1984" w:type="dxa"/>
+            <w:noWrap/>
+            <w:hideMark/>
+          </w:tcPr>
+          <w:p>
+            <w:pPr>
+              <w:cnfStyle w:val="000000000000" w:firstRow="0" w:lastRow="0" w:firstColumn="0" w:lastColumn="0" w:oddVBand="0" w:evenVBand="0" w:oddHBand="0" w:evenHBand="0" w:firstRowFirstColumn="0" w:firstRowLastColumn="0" w:lastRowFirstColumn="0" w:lastRowLastColumn="0"/>
+              <w:rPr>
+                <w:rFonts w:cstheme="minorHAnsi"/>
+                <w:color w:val="auto"/>
+                <w:sz w:val="20"/>
+                <w:szCs w:val="20"/>
+              </w:rPr>
+            </w:pPr>
+            <w:proofErr w:type="spellStart"/>
+            <w:r>
+              <w:rPr>
+                <w:rFonts w:cstheme="minorHAnsi"/>
+                <w:color w:val="auto"/>
+                <w:sz w:val="20"/>
+                <w:szCs w:val="20"/>
+              </w:rPr>
+              <w:t>ModelPlayer</w:t>
+            </w:r>
+            <w:proofErr w:type="spellEnd"/>
+          </w:p>
+        </w:tc>
+      </w:tr>
+    </w:tbl>
+    <w:p>
+      <w:pPr>
+        <w:rPr>
+          <w:rFonts w:cstheme="minorHAnsi"/>
+          <w:sz w:val="20"/>
+          <w:szCs w:val="20"/>
+        </w:rPr>
+      </w:pPr>
+    </w:p>
+    <w:p>
+      <w:pPr>
+        <w:rPr>
+          <w:rFonts w:cstheme="minorHAnsi"/>
+          <w:sz w:val="20"/>
+          <w:szCs w:val="20"/>
+        </w:rPr>
+      </w:pPr>
+    </w:p>
+    <w:p>
+      <w:pPr>
+        <w:rPr>
+          <w:rFonts w:cstheme="minorHAnsi"/>
+          <w:sz w:val="20"/>
+          <w:szCs w:val="20"/>
+        </w:rPr>
+      </w:pPr>
+      <w:bookmarkStart w:id="0" w:name="_GoBack"/>
+      <w:bookmarkEnd w:id="0"/>
+    </w:p>
+    <w:tbl>
+      <w:tblPr>
+        <w:tblStyle w:val="GridTable6Colorful-Accent5"/>
+        <w:tblW w:w="7508" w:type="dxa"/>
+        <w:tblLook w:val="04A0" w:firstRow="1" w:lastRow="0" w:firstColumn="1" w:lastColumn="0" w:noHBand="0" w:noVBand="1"/>
+      </w:tblPr>
+      <w:tblGrid>
+        <w:gridCol w:w="5524"/>
+        <w:gridCol w:w="1984"/>
+      </w:tblGrid>
+      <w:tr>
+        <w:trPr>
+          <w:cnfStyle w:val="100000000000" w:firstRow="1" w:lastRow="0" w:firstColumn="0" w:lastColumn="0" w:oddVBand="0" w:evenVBand="0" w:oddHBand="0" w:evenHBand="0" w:firstRowFirstColumn="0" w:firstRowLastColumn="0" w:lastRowFirstColumn="0" w:lastRowLastColumn="0"/>
+          <w:trHeight w:val="300"/>
+        </w:trPr>
+        <w:tc>
+          <w:tcPr>
+            <w:cnfStyle w:val="001000000000" w:firstRow="0" w:lastRow="0" w:firstColumn="1" w:lastColumn="0" w:oddVBand="0" w:evenVBand="0" w:oddHBand="0" w:evenHBand="0" w:firstRowFirstColumn="0" w:firstRowLastColumn="0" w:lastRowFirstColumn="0" w:lastRowLastColumn="0"/>
+            <w:tcW w:w="7508" w:type="dxa"/>
+            <w:gridSpan w:val="2"/>
+            <w:noWrap/>
+            <w:hideMark/>
+          </w:tcPr>
+          <w:p>
+            <w:pPr>
+              <w:rPr>
+                <w:rFonts w:cstheme="minorHAnsi"/>
+                <w:b w:val="0"/>
+                <w:bCs w:val="0"/>
+                <w:color w:val="auto"/>
+                <w:sz w:val="20"/>
+                <w:szCs w:val="20"/>
+              </w:rPr>
+            </w:pPr>
+            <w:proofErr w:type="spellStart"/>
+            <w:r>
+              <w:rPr>
+                <w:rFonts w:cstheme="minorHAnsi"/>
+                <w:b w:val="0"/>
+                <w:bCs w:val="0"/>
+                <w:color w:val="auto"/>
+                <w:sz w:val="20"/>
+                <w:szCs w:val="20"/>
+              </w:rPr>
+              <w:lastRenderedPageBreak/>
               <w:t>ModelDeck</w:t>
             </w:r>
             <w:proofErr w:type="spellEnd"/>
@@ -2016,7 +2258,29 @@
                 <w:sz w:val="20"/>
                 <w:szCs w:val="20"/>
               </w:rPr>
-              <w:t>Shuffle cards to deck</w:t>
+              <w:t xml:space="preserve">Shuffle cards </w:t>
+            </w:r>
+            <w:r>
+              <w:rPr>
+                <w:rFonts w:cstheme="minorHAnsi"/>
+                <w:b w:val="0"/>
+                <w:bCs w:val="0"/>
+                <w:color w:val="auto"/>
+                <w:sz w:val="20"/>
+                <w:szCs w:val="20"/>
+              </w:rPr>
+              <w:t>in</w:t>
+            </w:r>
+            <w:r>
+              <w:rPr>
+                <w:rFonts w:cstheme="minorHAnsi"/>
+                <w:b w:val="0"/>
+                <w:bCs w:val="0"/>
+                <w:color w:val="auto"/>
+                <w:sz w:val="20"/>
+                <w:szCs w:val="20"/>
+              </w:rPr>
+              <w:t xml:space="preserve"> deck</w:t>
             </w:r>
           </w:p>
         </w:tc>
@@ -2119,8 +2383,6 @@
             <w:pPr>
               <w:rPr>
                 <w:rFonts w:cstheme="minorHAnsi"/>
-                <w:b w:val="0"/>
-                <w:bCs w:val="0"/>
                 <w:color w:val="auto"/>
                 <w:sz w:val="20"/>
                 <w:szCs w:val="20"/>
@@ -2150,6 +2412,65 @@
               <w:rPr>
                 <w:rFonts w:cstheme="minorHAnsi"/>
                 <w:color w:val="auto"/>
+                <w:sz w:val="20"/>
+                <w:szCs w:val="20"/>
+              </w:rPr>
+            </w:pPr>
+          </w:p>
+        </w:tc>
+      </w:tr>
+      <w:tr>
+        <w:trPr>
+          <w:trHeight w:val="300"/>
+        </w:trPr>
+        <w:tc>
+          <w:tcPr>
+            <w:cnfStyle w:val="001000000000" w:firstRow="0" w:lastRow="0" w:firstColumn="1" w:lastColumn="0" w:oddVBand="0" w:evenVBand="0" w:oddHBand="0" w:evenHBand="0" w:firstRowFirstColumn="0" w:firstRowLastColumn="0" w:lastRowFirstColumn="0" w:lastRowLastColumn="0"/>
+            <w:tcW w:w="5524" w:type="dxa"/>
+            <w:noWrap/>
+          </w:tcPr>
+          <w:p>
+            <w:pPr>
+              <w:rPr>
+                <w:rFonts w:cstheme="minorHAnsi"/>
+                <w:sz w:val="20"/>
+                <w:szCs w:val="20"/>
+              </w:rPr>
+            </w:pPr>
+            <w:r>
+              <w:rPr>
+                <w:rFonts w:cstheme="minorHAnsi"/>
+                <w:b w:val="0"/>
+                <w:bCs w:val="0"/>
+                <w:color w:val="auto"/>
+                <w:sz w:val="20"/>
+                <w:szCs w:val="20"/>
+              </w:rPr>
+              <w:t>Return</w:t>
+            </w:r>
+            <w:r>
+              <w:rPr>
+                <w:rFonts w:cstheme="minorHAnsi"/>
+                <w:b w:val="0"/>
+                <w:bCs w:val="0"/>
+                <w:color w:val="auto"/>
+                <w:sz w:val="20"/>
+                <w:szCs w:val="20"/>
+              </w:rPr>
+              <w:t xml:space="preserve"> deck info as String</w:t>
+            </w:r>
+          </w:p>
+        </w:tc>
+        <w:tc>
+          <w:tcPr>
+            <w:tcW w:w="1984" w:type="dxa"/>
+            <w:noWrap/>
+          </w:tcPr>
+          <w:p>
+            <w:pPr>
+              <w:cnfStyle w:val="000000000000" w:firstRow="0" w:lastRow="0" w:firstColumn="0" w:lastColumn="0" w:oddVBand="0" w:evenVBand="0" w:oddHBand="0" w:evenHBand="0" w:firstRowFirstColumn="0" w:firstRowLastColumn="0" w:lastRowFirstColumn="0" w:lastRowLastColumn="0"/>
+              <w:rPr>
+                <w:rFonts w:cstheme="minorHAnsi"/>
                 <w:sz w:val="20"/>
                 <w:szCs w:val="20"/>
               </w:rPr>
@@ -2239,7 +2560,7 @@
                 <w:sz w:val="20"/>
                 <w:szCs w:val="20"/>
               </w:rPr>
-              <w:t>Populates a deck object from a text file</w:t>
+              <w:t>Reads card info from a given text file.</w:t>
             </w:r>
           </w:p>
         </w:tc>
@@ -2308,8 +2629,48 @@
                 <w:szCs w:val="20"/>
                 <w:lang w:eastAsia="en-GB"/>
               </w:rPr>
-              <w:t>Compares cards to and throws IO exception if no match</w:t>
-            </w:r>
+              <w:t xml:space="preserve">Populates a </w:t>
+            </w:r>
+            <w:proofErr w:type="spellStart"/>
+            <w:r>
+              <w:rPr>
+                <w:rFonts w:eastAsia="Times New Roman" w:cstheme="minorHAnsi"/>
+                <w:b w:val="0"/>
+                <w:bCs w:val="0"/>
+                <w:color w:val="auto"/>
+                <w:sz w:val="20"/>
+                <w:szCs w:val="20"/>
+                <w:lang w:eastAsia="en-GB"/>
+              </w:rPr>
+              <w:t>ModelDeck</w:t>
+            </w:r>
+            <w:proofErr w:type="spellEnd"/>
+            <w:r>
+              <w:rPr>
+                <w:rFonts w:eastAsia="Times New Roman" w:cstheme="minorHAnsi"/>
+                <w:b w:val="0"/>
+                <w:bCs w:val="0"/>
+                <w:color w:val="auto"/>
+                <w:sz w:val="20"/>
+                <w:szCs w:val="20"/>
+                <w:lang w:eastAsia="en-GB"/>
+              </w:rPr>
+              <w:t xml:space="preserve"> object with </w:t>
+            </w:r>
+            <w:proofErr w:type="spellStart"/>
+            <w:r>
+              <w:rPr>
+                <w:rFonts w:eastAsia="Times New Roman" w:cstheme="minorHAnsi"/>
+                <w:b w:val="0"/>
+                <w:bCs w:val="0"/>
+                <w:color w:val="auto"/>
+                <w:sz w:val="20"/>
+                <w:szCs w:val="20"/>
+                <w:lang w:eastAsia="en-GB"/>
+              </w:rPr>
+              <w:t>ModelCards</w:t>
+            </w:r>
+            <w:proofErr w:type="spellEnd"/>
           </w:p>
         </w:tc>
         <w:tc>
@@ -2329,97 +2690,18 @@
                 <w:lang w:eastAsia="en-GB"/>
               </w:rPr>
             </w:pPr>
-          </w:p>
-        </w:tc>
-        <w:bookmarkStart w:id="0" w:name="_GoBack"/>
-        <w:bookmarkEnd w:id="0"/>
-      </w:tr>
-      <w:tr>
-        <w:trPr>
-          <w:cnfStyle w:val="000000100000" w:firstRow="0" w:lastRow="0" w:firstColumn="0" w:lastColumn="0" w:oddVBand="0" w:evenVBand="0" w:oddHBand="1" w:evenHBand="0" w:firstRowFirstColumn="0" w:firstRowLastColumn="0" w:lastRowFirstColumn="0" w:lastRowLastColumn="0"/>
-          <w:trHeight w:val="300"/>
-        </w:trPr>
-        <w:tc>
-          <w:tcPr>
-            <w:cnfStyle w:val="001000000000" w:firstRow="0" w:lastRow="0" w:firstColumn="1" w:lastColumn="0" w:oddVBand="0" w:evenVBand="0" w:oddHBand="0" w:evenHBand="0" w:firstRowFirstColumn="0" w:firstRowLastColumn="0" w:lastRowFirstColumn="0" w:lastRowLastColumn="0"/>
-            <w:tcW w:w="5524" w:type="dxa"/>
-            <w:noWrap/>
-            <w:hideMark/>
-          </w:tcPr>
-          <w:p>
-            <w:pPr>
+            <w:proofErr w:type="spellStart"/>
+            <w:r>
               <w:rPr>
                 <w:rFonts w:eastAsia="Times New Roman" w:cstheme="minorHAnsi"/>
-                <w:b w:val="0"/>
-                <w:bCs w:val="0"/>
-                <w:color w:val="auto"/>
+                <w:color w:val="auto"/>
+                <w:sz w:val="20"/>
+                <w:szCs w:val="20"/>
                 <w:lang w:eastAsia="en-GB"/>
               </w:rPr>
-            </w:pPr>
-          </w:p>
-        </w:tc>
-        <w:tc>
-          <w:tcPr>
-            <w:tcW w:w="1984" w:type="dxa"/>
-            <w:noWrap/>
-            <w:hideMark/>
-          </w:tcPr>
-          <w:p>
-            <w:pPr>
-              <w:cnfStyle w:val="000000100000" w:firstRow="0" w:lastRow="0" w:firstColumn="0" w:lastColumn="0" w:oddVBand="0" w:evenVBand="0" w:oddHBand="1" w:evenHBand="0" w:firstRowFirstColumn="0" w:firstRowLastColumn="0" w:lastRowFirstColumn="0" w:lastRowLastColumn="0"/>
-              <w:rPr>
-                <w:rFonts w:eastAsia="Times New Roman" w:cstheme="minorHAnsi"/>
-                <w:color w:val="auto"/>
-                <w:sz w:val="20"/>
-                <w:szCs w:val="20"/>
-                <w:lang w:eastAsia="en-GB"/>
-              </w:rPr>
-            </w:pPr>
-          </w:p>
-        </w:tc>
-      </w:tr>
-      <w:tr>
-        <w:trPr>
-          <w:trHeight w:val="300"/>
-        </w:trPr>
-        <w:tc>
-          <w:tcPr>
-            <w:cnfStyle w:val="001000000000" w:firstRow="0" w:lastRow="0" w:firstColumn="1" w:lastColumn="0" w:oddVBand="0" w:evenVBand="0" w:oddHBand="0" w:evenHBand="0" w:firstRowFirstColumn="0" w:firstRowLastColumn="0" w:lastRowFirstColumn="0" w:lastRowLastColumn="0"/>
-            <w:tcW w:w="5524" w:type="dxa"/>
-            <w:noWrap/>
-            <w:hideMark/>
-          </w:tcPr>
-          <w:p>
-            <w:pPr>
-              <w:rPr>
-                <w:rFonts w:eastAsia="Times New Roman" w:cstheme="minorHAnsi"/>
-                <w:b w:val="0"/>
-                <w:bCs w:val="0"/>
-                <w:color w:val="auto"/>
-                <w:sz w:val="20"/>
-                <w:szCs w:val="20"/>
-                <w:lang w:eastAsia="en-GB"/>
-              </w:rPr>
-            </w:pPr>
-          </w:p>
-        </w:tc>
-        <w:tc>
-          <w:tcPr>
-            <w:tcW w:w="1984" w:type="dxa"/>
-            <w:noWrap/>
-            <w:hideMark/>
-          </w:tcPr>
-          <w:p>
-            <w:pPr>
-              <w:cnfStyle w:val="000000000000" w:firstRow="0" w:lastRow="0" w:firstColumn="0" w:lastColumn="0" w:oddVBand="0" w:evenVBand="0" w:oddHBand="0" w:evenHBand="0" w:firstRowFirstColumn="0" w:firstRowLastColumn="0" w:lastRowFirstColumn="0" w:lastRowLastColumn="0"/>
-              <w:rPr>
-                <w:rFonts w:eastAsia="Times New Roman" w:cstheme="minorHAnsi"/>
-                <w:color w:val="auto"/>
-                <w:sz w:val="20"/>
-                <w:szCs w:val="20"/>
-                <w:lang w:eastAsia="en-GB"/>
-              </w:rPr>
-            </w:pPr>
+              <w:t>ModelCard</w:t>
+            </w:r>
+            <w:proofErr w:type="spellEnd"/>
           </w:p>
         </w:tc>
       </w:tr>
@@ -2578,7 +2860,7 @@
       </w:pPr>
     </w:pPrDefault>
   </w:docDefaults>
-  <w:latentStyles w:defLockedState="0" w:defUIPriority="99" w:defSemiHidden="0" w:defUnhideWhenUsed="0" w:defQFormat="0" w:count="376">
+  <w:latentStyles w:defLockedState="0" w:defUIPriority="99" w:defSemiHidden="0" w:defUnhideWhenUsed="0" w:defQFormat="0" w:count="377">
     <w:lsdException w:name="Normal" w:uiPriority="0" w:qFormat="1"/>
     <w:lsdException w:name="heading 1" w:uiPriority="9" w:qFormat="1"/>
     <w:lsdException w:name="heading 2" w:semiHidden="1" w:uiPriority="9" w:unhideWhenUsed="1" w:qFormat="1"/>
@@ -2684,7 +2966,6 @@
     <w:lsdException w:name="HTML Sample" w:semiHidden="1" w:unhideWhenUsed="1"/>
     <w:lsdException w:name="HTML Typewriter" w:semiHidden="1" w:unhideWhenUsed="1"/>
     <w:lsdException w:name="HTML Variable" w:semiHidden="1" w:unhideWhenUsed="1"/>
-    <w:lsdException w:name="Normal Table" w:semiHidden="1" w:unhideWhenUsed="1"/>
     <w:lsdException w:name="annotation subject" w:semiHidden="1" w:unhideWhenUsed="1"/>
     <w:lsdException w:name="No List" w:semiHidden="1" w:unhideWhenUsed="1"/>
     <w:lsdException w:name="Outline List 1" w:semiHidden="1" w:unhideWhenUsed="1"/>
@@ -2731,10 +3012,8 @@
     <w:lsdException w:name="Table Subtle 2" w:semiHidden="1" w:unhideWhenUsed="1"/>
     <w:lsdException w:name="Table Web 1" w:semiHidden="1" w:unhideWhenUsed="1"/>
     <w:lsdException w:name="Table Web 2" w:semiHidden="1" w:unhideWhenUsed="1"/>
-    <w:lsdException w:name="Table Web 3" w:semiHidden="1" w:unhideWhenUsed="1"/>
     <w:lsdException w:name="Balloon Text" w:semiHidden="1" w:unhideWhenUsed="1"/>
     <w:lsdException w:name="Table Grid" w:uiPriority="39"/>
-    <w:lsdException w:name="Table Theme" w:semiHidden="1" w:unhideWhenUsed="1"/>
     <w:lsdException w:name="Placeholder Text" w:semiHidden="1"/>
     <w:lsdException w:name="No Spacing" w:uiPriority="1" w:qFormat="1"/>
     <w:lsdException w:name="Light Shading" w:uiPriority="60"/>
@@ -2955,6 +3234,7 @@
     <w:lsdException w:name="Hashtag" w:semiHidden="1" w:unhideWhenUsed="1"/>
     <w:lsdException w:name="Unresolved Mention" w:semiHidden="1" w:unhideWhenUsed="1"/>
     <w:lsdException w:name="Smart Link" w:semiHidden="1" w:unhideWhenUsed="1"/>
+    <w:lsdException w:name="Smart Link Error" w:semiHidden="1" w:unhideWhenUsed="1"/>
   </w:latentStyles>
   <w:style w:type="paragraph" w:default="1" w:styleId="Normal">
     <w:name w:val="Normal"/>
@@ -3501,7 +3781,7 @@
 </file>
 
 <file path=customXml/itemProps1.xml><?xml version="1.0" encoding="utf-8"?>
-<ds:datastoreItem xmlns:ds="http://schemas.openxmlformats.org/officeDocument/2006/customXml" ds:itemID="{4A5EB430-9A7F-45E9-8136-0F0B000B0C92}">
+<ds:datastoreItem xmlns:ds="http://schemas.openxmlformats.org/officeDocument/2006/customXml" ds:itemID="{24248A55-F12F-401E-AEEC-A75A2477A585}">
   <ds:schemaRefs>
     <ds:schemaRef ds:uri="http://schemas.openxmlformats.org/officeDocument/2006/bibliography"/>
   </ds:schemaRefs>

</xml_diff>